<commit_message>
added settings changed, added rocks and will be fixing their save and load ability.
</commit_message>
<xml_diff>
--- a/SE Systems Report.docx
+++ b/SE Systems Report.docx
@@ -989,12 +989,51 @@
         <w:t>As part of the Software Engineering Major Project, I need to develop a piece of software that solves the problem identified by my client</w:t>
       </w:r>
       <w:r>
+        <w:t>s</w:t>
+      </w:r>
+      <w:r>
         <w:t>.</w:t>
       </w:r>
     </w:p>
     <w:p>
       <w:r>
-        <w:t>[problem]</w:t>
+        <w:t>My clients, a group of Y11 students, would like to be able to enjoy playing games during Y11 and Y12, which is a busy time for many students. However, the current games they play, such as Hypixel Skyblock, sink large amounts of time and can lead to an extreme loss of productivity.</w:t>
+      </w:r>
+      <w:r>
+        <w:t xml:space="preserve"> They want to be able to play similar games, but without the massive time loss</w:t>
+      </w:r>
+      <w:r>
+        <w:t xml:space="preserve"> that occurs due to the focus required. Even in </w:t>
+      </w:r>
+      <w:r>
+        <w:t>the most basic skill in Hypixel Skyblock, farming, without Macros</w:t>
+      </w:r>
+      <w:r>
+        <w:t>,</w:t>
+      </w:r>
+      <w:r>
+        <w:t xml:space="preserve"> which are </w:t>
+      </w:r>
+      <w:r>
+        <w:t xml:space="preserve">not allowed on their servers, requires </w:t>
+      </w:r>
+      <w:r>
+        <w:t>one hand on the mouse</w:t>
+      </w:r>
+      <w:r>
+        <w:t xml:space="preserve"> </w:t>
+      </w:r>
+      <w:r>
+        <w:t>to mo</w:t>
+      </w:r>
+      <w:r>
+        <w:t xml:space="preserve">ve the character and farm crops in a custom farm if keys are </w:t>
+      </w:r>
+      <w:r>
+        <w:t>rebound</w:t>
+      </w:r>
+      <w:r>
+        <w:t>.</w:t>
       </w:r>
     </w:p>
     <w:p>
@@ -1002,7 +1041,27 @@
         <w:t xml:space="preserve">To solve the problem, </w:t>
       </w:r>
       <w:r>
-        <w:t>I have determined that a [software solution] is necessary, and continued communication between myself and the client will ensure that the optimal solution is developed.</w:t>
+        <w:t>I have determined that a</w:t>
+      </w:r>
+      <w:r>
+        <w:t xml:space="preserve"> semi-idle farming game that has a gameplay loop where a significant chunk of time can be spent away from the game, studying or exercising,</w:t>
+      </w:r>
+      <w:r>
+        <w:t xml:space="preserve"> is necessary, and </w:t>
+      </w:r>
+      <w:r>
+        <w:t xml:space="preserve">that </w:t>
+      </w:r>
+      <w:r>
+        <w:t xml:space="preserve">continued communication between </w:t>
+      </w:r>
+      <w:proofErr w:type="gramStart"/>
+      <w:r>
+        <w:t>myself</w:t>
+      </w:r>
+      <w:proofErr w:type="gramEnd"/>
+      <w:r>
+        <w:t xml:space="preserve"> and the client will ensure that the optimal solution is developed.</w:t>
       </w:r>
     </w:p>
     <w:p>
@@ -1019,13 +1078,235 @@
         </w:numPr>
       </w:pPr>
       <w:r>
-        <w:t>[necessary components</w:t>
-      </w:r>
-      <w:r>
-        <w:t>/parts of the problem</w:t>
-      </w:r>
-      <w:r>
-        <w:t xml:space="preserve"> to address]</w:t>
+        <w:t xml:space="preserve">The game is largely </w:t>
+      </w:r>
+      <w:r>
+        <w:t>glitch-free</w:t>
+      </w:r>
+      <w:r>
+        <w:t xml:space="preserve"> </w:t>
+      </w:r>
+      <w:r>
+        <w:t>due to significant testing.</w:t>
+      </w:r>
+    </w:p>
+    <w:p>
+      <w:pPr>
+        <w:pStyle w:val="ListParagraph"/>
+        <w:numPr>
+          <w:ilvl w:val="0"/>
+          <w:numId w:val="30"/>
+        </w:numPr>
+      </w:pPr>
+      <w:r>
+        <w:t>The game can write to a file to save the game. This save file should also be able to be loaded by the game.</w:t>
+      </w:r>
+    </w:p>
+    <w:p>
+      <w:pPr>
+        <w:pStyle w:val="ListParagraph"/>
+        <w:numPr>
+          <w:ilvl w:val="1"/>
+          <w:numId w:val="30"/>
+        </w:numPr>
+      </w:pPr>
+      <w:r>
+        <w:t xml:space="preserve">This save file should be able to resist tampering </w:t>
+      </w:r>
+      <w:proofErr w:type="gramStart"/>
+      <w:r>
+        <w:t>in order to</w:t>
+      </w:r>
+      <w:proofErr w:type="gramEnd"/>
+      <w:r>
+        <w:t xml:space="preserve"> ensure that </w:t>
+      </w:r>
+      <w:r>
+        <w:t>my clients can fairly compete against each other.</w:t>
+      </w:r>
+    </w:p>
+    <w:p>
+      <w:pPr>
+        <w:pStyle w:val="ListParagraph"/>
+        <w:numPr>
+          <w:ilvl w:val="0"/>
+          <w:numId w:val="30"/>
+        </w:numPr>
+      </w:pPr>
+      <w:r>
+        <w:t>The game has an intuitive and aesthetically pleasing GUI</w:t>
+      </w:r>
+      <w:r>
+        <w:t>,</w:t>
+      </w:r>
+      <w:r>
+        <w:t xml:space="preserve"> and settings can be changed during the game to </w:t>
+      </w:r>
+      <w:r>
+        <w:t>improve</w:t>
+      </w:r>
+      <w:r>
+        <w:t xml:space="preserve"> the user experience.</w:t>
+      </w:r>
+    </w:p>
+    <w:p>
+      <w:pPr>
+        <w:pStyle w:val="ListParagraph"/>
+        <w:numPr>
+          <w:ilvl w:val="0"/>
+          <w:numId w:val="30"/>
+        </w:numPr>
+      </w:pPr>
+      <w:r>
+        <w:lastRenderedPageBreak/>
+        <w:t xml:space="preserve">The project uses </w:t>
+      </w:r>
+      <w:r>
+        <w:t xml:space="preserve">an </w:t>
+      </w:r>
+      <w:r>
+        <w:t>object-oriented</w:t>
+      </w:r>
+      <w:r>
+        <w:t xml:space="preserve"> programming language, as specified in the assessment requirements.</w:t>
+      </w:r>
+    </w:p>
+    <w:p>
+      <w:pPr>
+        <w:pStyle w:val="ListParagraph"/>
+        <w:numPr>
+          <w:ilvl w:val="0"/>
+          <w:numId w:val="30"/>
+        </w:numPr>
+      </w:pPr>
+      <w:r>
+        <w:t xml:space="preserve">All game assets and dependencies are sourced legally and ethically, using original content, </w:t>
+      </w:r>
+      <w:r>
+        <w:t>c</w:t>
+      </w:r>
+      <w:r>
+        <w:t xml:space="preserve">reative </w:t>
+      </w:r>
+      <w:r>
+        <w:t>c</w:t>
+      </w:r>
+      <w:r>
+        <w:t>ommons assets</w:t>
+      </w:r>
+      <w:r>
+        <w:t xml:space="preserve">, </w:t>
+      </w:r>
+      <w:r>
+        <w:t>or licensed material</w:t>
+      </w:r>
+    </w:p>
+    <w:p>
+      <w:pPr>
+        <w:pStyle w:val="ListParagraph"/>
+        <w:numPr>
+          <w:ilvl w:val="0"/>
+          <w:numId w:val="30"/>
+        </w:numPr>
+      </w:pPr>
+      <w:r>
+        <w:t>Fulfil the requirements of my clients, which include:</w:t>
+      </w:r>
+    </w:p>
+    <w:p>
+      <w:pPr>
+        <w:pStyle w:val="ListParagraph"/>
+        <w:numPr>
+          <w:ilvl w:val="1"/>
+          <w:numId w:val="30"/>
+        </w:numPr>
+      </w:pPr>
+      <w:r>
+        <w:t xml:space="preserve">The game is </w:t>
+      </w:r>
+      <w:r>
+        <w:t>an idle game that enables users to have fun and compete against each other while not requiring huge amounts of gameplay time.</w:t>
+      </w:r>
+    </w:p>
+    <w:p>
+      <w:pPr>
+        <w:pStyle w:val="ListParagraph"/>
+        <w:numPr>
+          <w:ilvl w:val="1"/>
+          <w:numId w:val="30"/>
+        </w:numPr>
+      </w:pPr>
+      <w:r>
+        <w:t xml:space="preserve">The game has a core gameplay loop that is enough time for </w:t>
+      </w:r>
+      <w:r>
+        <w:t>one study session to occur, which can range from 30-60 minutes.</w:t>
+      </w:r>
+    </w:p>
+    <w:p>
+      <w:pPr>
+        <w:pStyle w:val="ListParagraph"/>
+        <w:numPr>
+          <w:ilvl w:val="1"/>
+          <w:numId w:val="30"/>
+        </w:numPr>
+      </w:pPr>
+      <w:r>
+        <w:t xml:space="preserve">The game looks aesthetically pleasing, </w:t>
+      </w:r>
+      <w:r>
+        <w:t xml:space="preserve">and </w:t>
+      </w:r>
+      <w:r>
+        <w:t>the assets are detailed and</w:t>
+      </w:r>
+      <w:r>
+        <w:t xml:space="preserve"> have been</w:t>
+      </w:r>
+      <w:r>
+        <w:t xml:space="preserve"> approved by the clients.</w:t>
+      </w:r>
+    </w:p>
+    <w:p>
+      <w:pPr>
+        <w:pStyle w:val="ListParagraph"/>
+        <w:numPr>
+          <w:ilvl w:val="1"/>
+          <w:numId w:val="30"/>
+        </w:numPr>
+      </w:pPr>
+      <w:r>
+        <w:t>The game comes with instructions or a tutorial on how to play the game, to ensure that all users understand the game sufficiently.</w:t>
+      </w:r>
+    </w:p>
+    <w:p>
+      <w:pPr>
+        <w:pStyle w:val="ListParagraph"/>
+        <w:numPr>
+          <w:ilvl w:val="1"/>
+          <w:numId w:val="30"/>
+        </w:numPr>
+      </w:pPr>
+      <w:r>
+        <w:t xml:space="preserve">The game is largely scalable </w:t>
+      </w:r>
+      <w:r>
+        <w:t>to</w:t>
+      </w:r>
+      <w:r>
+        <w:t xml:space="preserve"> ensure that future changes can be made to the game by </w:t>
+      </w:r>
+      <w:r>
+        <w:t>me</w:t>
+      </w:r>
+      <w:r>
+        <w:t xml:space="preserve"> or by other developers</w:t>
+      </w:r>
+      <w:r>
+        <w:t>, such as my clients or my friends,</w:t>
+      </w:r>
+      <w:r>
+        <w:t xml:space="preserve"> if they want to continue with the project.</w:t>
       </w:r>
     </w:p>
     <w:p>
@@ -1213,6 +1494,13 @@
               </w:rPr>
               <w:t xml:space="preserve">2. </w:t>
             </w:r>
+            <w:r>
+              <w:rPr>
+                <w:b w:val="0"/>
+                <w:bCs/>
+              </w:rPr>
+              <w:t>Ability to both save and load the game.</w:t>
+            </w:r>
           </w:p>
         </w:tc>
         <w:tc>
@@ -1315,6 +1603,7 @@
           <w:bCs/>
           <w:color w:val="4472C4" w:themeColor="accent1"/>
         </w:rPr>
+        <w:lastRenderedPageBreak/>
         <w:t>A</w:t>
       </w:r>
       <w:r>
@@ -2501,55 +2790,60 @@
     <w:p>
       <w:pPr>
         <w:rPr>
+          <w:color w:val="4472C4" w:themeColor="accent1"/>
+        </w:rPr>
+      </w:pPr>
+      <w:r>
+        <w:rPr>
+          <w:b/>
+          <w:bCs/>
+        </w:rPr>
+        <w:t>Quality criteria</w:t>
+      </w:r>
+      <w:r>
+        <w:rPr>
+          <w:b/>
+          <w:bCs/>
+        </w:rPr>
+        <w:br/>
+      </w:r>
+      <w:r>
+        <w:rPr>
+          <w:b/>
+          <w:bCs/>
+          <w:color w:val="4472C4" w:themeColor="accent1"/>
+        </w:rPr>
+        <w:t>E</w:t>
+      </w:r>
+      <w:r>
+        <w:rPr>
+          <w:b/>
+          <w:bCs/>
+          <w:color w:val="4472C4" w:themeColor="accent1"/>
+        </w:rPr>
+        <w:t>xplain</w:t>
+      </w:r>
+      <w:r>
+        <w:rPr>
+          <w:color w:val="4472C4" w:themeColor="accent1"/>
+        </w:rPr>
+        <w:t xml:space="preserve"> quality criteria based upon the needs from Section 1.1. These quality criteria should contain qualities, characteristics or components that need to be included or visible – based on Section 1.1. – by the end of the current project.</w:t>
+      </w:r>
+      <w:r>
+        <w:rPr>
           <w:i/>
           <w:iCs/>
           <w:color w:val="4472C4" w:themeColor="accent1"/>
         </w:rPr>
-      </w:pPr>
-      <w:r>
-        <w:rPr>
-          <w:b/>
-          <w:bCs/>
-        </w:rPr>
-        <w:t>Quality criteria</w:t>
-      </w:r>
-      <w:r>
-        <w:rPr>
-          <w:b/>
-          <w:bCs/>
-        </w:rPr>
-        <w:br/>
-      </w:r>
-      <w:r>
-        <w:rPr>
-          <w:b/>
-          <w:bCs/>
-          <w:color w:val="4472C4" w:themeColor="accent1"/>
-        </w:rPr>
-        <w:t>E</w:t>
-      </w:r>
-      <w:r>
-        <w:rPr>
-          <w:b/>
-          <w:bCs/>
-          <w:color w:val="4472C4" w:themeColor="accent1"/>
-        </w:rPr>
-        <w:t>xplain</w:t>
-      </w:r>
-      <w:r>
-        <w:rPr>
-          <w:color w:val="4472C4" w:themeColor="accent1"/>
-        </w:rPr>
-        <w:t xml:space="preserve"> quality criteria based upon the needs from Section 1.1. These quality criteria should contain qualities, characteristics or components that need to be included or visible – based on Section 1.1. – by the end of the current project.</w:t>
-      </w:r>
-      <w:r>
-        <w:rPr>
-          <w:i/>
-          <w:iCs/>
-          <w:color w:val="4472C4" w:themeColor="accent1"/>
-        </w:rPr>
         <w:t xml:space="preserve"> </w:t>
       </w:r>
+    </w:p>
+    <w:p>
+      <w:pPr>
+        <w:rPr>
+          <w:color w:val="4472C4" w:themeColor="accent1"/>
+        </w:rPr>
+      </w:pPr>
     </w:p>
     <w:tbl>
       <w:tblPr>
@@ -7716,12 +8010,12 @@
       </w:tr>
     </w:tbl>
     <w:p>
-      <w:pPr>
-        <w:rPr>
-          <w:b/>
-          <w:bCs/>
-        </w:rPr>
-      </w:pPr>
+      <w:r>
+        <w:t xml:space="preserve">Cap at </w:t>
+      </w:r>
+      <w:r>
+        <w:t>30 variables using a range of types</w:t>
+      </w:r>
     </w:p>
     <w:p>
       <w:pPr>
@@ -11343,7 +11637,7 @@
   <w:abstractNum w:abstractNumId="0" w15:restartNumberingAfterBreak="0">
     <w:nsid w:val="FFFFFF89"/>
     <w:multiLevelType w:val="singleLevel"/>
-    <w:tmpl w:val="C2FE0B9C"/>
+    <w:tmpl w:val="D94AAFBC"/>
     <w:lvl w:ilvl="0">
       <w:start w:val="1"/>
       <w:numFmt w:val="bullet"/>
@@ -13043,7 +13337,7 @@
         <w:rFonts w:ascii="Arial" w:eastAsiaTheme="minorHAnsi" w:hAnsi="Arial" w:cs="Arial" w:hint="default"/>
       </w:rPr>
     </w:lvl>
-    <w:lvl w:ilvl="1" w:tplc="0C090003" w:tentative="1">
+    <w:lvl w:ilvl="1" w:tplc="0C090003">
       <w:start w:val="1"/>
       <w:numFmt w:val="bullet"/>
       <w:lvlText w:val="o"/>
@@ -15733,10 +16027,21 @@
 </file>
 
 <file path=customXml/item1.xml><?xml version="1.0" encoding="utf-8"?>
+<p:properties xmlns:p="http://schemas.microsoft.com/office/2006/metadata/properties" xmlns:xsi="http://www.w3.org/2001/XMLSchema-instance" xmlns:pc="http://schemas.microsoft.com/office/infopath/2007/PartnerControls">
+  <documentManagement>
+    <TaxCatchAll xmlns="53183bc4-f3ba-44f4-b5d2-af15502d3542" xsi:nil="true"/>
+    <lcf76f155ced4ddcb4097134ff3c332f xmlns="5f0d7a8d-faf4-481c-990f-9ae2fdc8de19">
+      <Terms xmlns="http://schemas.microsoft.com/office/infopath/2007/PartnerControls"/>
+    </lcf76f155ced4ddcb4097134ff3c332f>
+  </documentManagement>
+</p:properties>
+</file>
+
+<file path=customXml/item2.xml><?xml version="1.0" encoding="utf-8"?>
 <b:Sources xmlns:b="http://schemas.openxmlformats.org/officeDocument/2006/bibliography" xmlns="http://schemas.openxmlformats.org/officeDocument/2006/bibliography" SelectedStyle="\APASixthEditionOfficeOnline.xsl" StyleName="APA" Version="6"/>
 </file>
 
-<file path=customXml/item2.xml><?xml version="1.0" encoding="utf-8"?>
+<file path=customXml/item3.xml><?xml version="1.0" encoding="utf-8"?>
 <ct:contentTypeSchema xmlns:ct="http://schemas.microsoft.com/office/2006/metadata/contentType" xmlns:ma="http://schemas.microsoft.com/office/2006/metadata/properties/metaAttributes" ct:_="" ma:_="" ma:contentTypeName="Document" ma:contentTypeID="0x0101001FCE4F331DFEBA4AB0EEBA52E0BAAA6F" ma:contentTypeVersion="11" ma:contentTypeDescription="Create a new document." ma:contentTypeScope="" ma:versionID="ecd8642ffdb11a517e8e1874eb1652eb">
   <xsd:schema xmlns:xsd="http://www.w3.org/2001/XMLSchema" xmlns:xs="http://www.w3.org/2001/XMLSchema" xmlns:p="http://schemas.microsoft.com/office/2006/metadata/properties" xmlns:ns2="5f0d7a8d-faf4-481c-990f-9ae2fdc8de19" xmlns:ns3="53183bc4-f3ba-44f4-b5d2-af15502d3542" targetNamespace="http://schemas.microsoft.com/office/2006/metadata/properties" ma:root="true" ma:fieldsID="26b0867748e693322b7a669df1c01082" ns2:_="" ns3:_="">
     <xsd:import namespace="5f0d7a8d-faf4-481c-990f-9ae2fdc8de19"/>
@@ -15931,7 +16236,7 @@
 </ct:contentTypeSchema>
 </file>
 
-<file path=customXml/item3.xml><?xml version="1.0" encoding="utf-8"?>
+<file path=customXml/item4.xml><?xml version="1.0" encoding="utf-8"?>
 <?mso-contentType ?>
 <FormTemplates xmlns="http://schemas.microsoft.com/sharepoint/v3/contenttype/forms">
   <Display>DocumentLibraryForm</Display>
@@ -15940,18 +16245,18 @@
 </FormTemplates>
 </file>
 
-<file path=customXml/item4.xml><?xml version="1.0" encoding="utf-8"?>
-<p:properties xmlns:p="http://schemas.microsoft.com/office/2006/metadata/properties" xmlns:xsi="http://www.w3.org/2001/XMLSchema-instance" xmlns:pc="http://schemas.microsoft.com/office/infopath/2007/PartnerControls">
-  <documentManagement>
-    <TaxCatchAll xmlns="53183bc4-f3ba-44f4-b5d2-af15502d3542" xsi:nil="true"/>
-    <lcf76f155ced4ddcb4097134ff3c332f xmlns="5f0d7a8d-faf4-481c-990f-9ae2fdc8de19">
-      <Terms xmlns="http://schemas.microsoft.com/office/infopath/2007/PartnerControls"/>
-    </lcf76f155ced4ddcb4097134ff3c332f>
-  </documentManagement>
-</p:properties>
+<file path=customXml/itemProps1.xml><?xml version="1.0" encoding="utf-8"?>
+<ds:datastoreItem xmlns:ds="http://schemas.openxmlformats.org/officeDocument/2006/customXml" ds:itemID="{81CD3D42-A214-468C-9831-F9263E5A0EAC}">
+  <ds:schemaRefs>
+    <ds:schemaRef ds:uri="http://schemas.microsoft.com/office/2006/metadata/properties"/>
+    <ds:schemaRef ds:uri="http://schemas.microsoft.com/office/infopath/2007/PartnerControls"/>
+    <ds:schemaRef ds:uri="53183bc4-f3ba-44f4-b5d2-af15502d3542"/>
+    <ds:schemaRef ds:uri="5f0d7a8d-faf4-481c-990f-9ae2fdc8de19"/>
+  </ds:schemaRefs>
+</ds:datastoreItem>
 </file>
 
-<file path=customXml/itemProps1.xml><?xml version="1.0" encoding="utf-8"?>
+<file path=customXml/itemProps2.xml><?xml version="1.0" encoding="utf-8"?>
 <ds:datastoreItem xmlns:ds="http://schemas.openxmlformats.org/officeDocument/2006/customXml" ds:itemID="{97A468D1-1B31-45A8-8DC4-712D94174877}">
   <ds:schemaRefs>
     <ds:schemaRef ds:uri="http://schemas.openxmlformats.org/officeDocument/2006/bibliography"/>
@@ -15959,7 +16264,7 @@
 </ds:datastoreItem>
 </file>
 
-<file path=customXml/itemProps2.xml><?xml version="1.0" encoding="utf-8"?>
+<file path=customXml/itemProps3.xml><?xml version="1.0" encoding="utf-8"?>
 <ds:datastoreItem xmlns:ds="http://schemas.openxmlformats.org/officeDocument/2006/customXml" ds:itemID="{E4184C80-C233-4B78-806D-BE78248138C4}">
   <ds:schemaRefs>
     <ds:schemaRef ds:uri="http://schemas.microsoft.com/office/2006/metadata/contentType"/>
@@ -15978,21 +16283,10 @@
 </ds:datastoreItem>
 </file>
 
-<file path=customXml/itemProps3.xml><?xml version="1.0" encoding="utf-8"?>
+<file path=customXml/itemProps4.xml><?xml version="1.0" encoding="utf-8"?>
 <ds:datastoreItem xmlns:ds="http://schemas.openxmlformats.org/officeDocument/2006/customXml" ds:itemID="{610393E5-DC4B-43F1-8BC3-DA0B5D917AE0}">
   <ds:schemaRefs>
     <ds:schemaRef ds:uri="http://schemas.microsoft.com/sharepoint/v3/contenttype/forms"/>
   </ds:schemaRefs>
 </ds:datastoreItem>
-</file>
-
-<file path=customXml/itemProps4.xml><?xml version="1.0" encoding="utf-8"?>
-<ds:datastoreItem xmlns:ds="http://schemas.openxmlformats.org/officeDocument/2006/customXml" ds:itemID="{81CD3D42-A214-468C-9831-F9263E5A0EAC}">
-  <ds:schemaRefs>
-    <ds:schemaRef ds:uri="http://schemas.microsoft.com/office/2006/metadata/properties"/>
-    <ds:schemaRef ds:uri="http://schemas.microsoft.com/office/infopath/2007/PartnerControls"/>
-    <ds:schemaRef ds:uri="53183bc4-f3ba-44f4-b5d2-af15502d3542"/>
-    <ds:schemaRef ds:uri="5f0d7a8d-faf4-481c-990f-9ae2fdc8de19"/>
-  </ds:schemaRefs>
-</ds:datastoreItem>
 </file>
</xml_diff>

<commit_message>
save function now works
</commit_message>
<xml_diff>
--- a/SE Systems Report.docx
+++ b/SE Systems Report.docx
@@ -1053,15 +1053,7 @@
         <w:t xml:space="preserve">that </w:t>
       </w:r>
       <w:r>
-        <w:t xml:space="preserve">continued communication between </w:t>
-      </w:r>
-      <w:proofErr w:type="gramStart"/>
-      <w:r>
-        <w:t>myself</w:t>
-      </w:r>
-      <w:proofErr w:type="gramEnd"/>
-      <w:r>
-        <w:t xml:space="preserve"> and the client will ensure that the optimal solution is developed.</w:t>
+        <w:t>continued communication between myself and the client will ensure that the optimal solution is developed.</w:t>
       </w:r>
     </w:p>
     <w:p>
@@ -1111,15 +1103,7 @@
         </w:numPr>
       </w:pPr>
       <w:r>
-        <w:t xml:space="preserve">This save file should be able to resist tampering </w:t>
-      </w:r>
-      <w:proofErr w:type="gramStart"/>
-      <w:r>
-        <w:t>in order to</w:t>
-      </w:r>
-      <w:proofErr w:type="gramEnd"/>
-      <w:r>
-        <w:t xml:space="preserve"> ensure that </w:t>
+        <w:t xml:space="preserve">This save file should be able to resist tampering in order to ensure that </w:t>
       </w:r>
       <w:r>
         <w:t>my clients can fairly compete against each other.</w:t>
@@ -1618,21 +1602,7 @@
         <w:rPr>
           <w:color w:val="4472C4" w:themeColor="accent1"/>
         </w:rPr>
-        <w:t xml:space="preserve"> any limitations or boundaries in which this new system will need to operate. Boundaries can include but are not limited </w:t>
-      </w:r>
-      <w:proofErr w:type="gramStart"/>
-      <w:r>
-        <w:rPr>
-          <w:color w:val="4472C4" w:themeColor="accent1"/>
-        </w:rPr>
-        <w:t>to:</w:t>
-      </w:r>
-      <w:proofErr w:type="gramEnd"/>
-      <w:r>
-        <w:rPr>
-          <w:color w:val="4472C4" w:themeColor="accent1"/>
-        </w:rPr>
-        <w:t xml:space="preserve"> hardware, operating systems, security concerns etc</w:t>
+        <w:t xml:space="preserve"> any limitations or boundaries in which this new system will need to operate. Boundaries can include but are not limited to: hardware, operating systems, security concerns etc</w:t>
       </w:r>
       <w:r>
         <w:rPr>
@@ -2509,21 +2479,7 @@
         <w:rPr>
           <w:color w:val="4472C4" w:themeColor="accent1"/>
         </w:rPr>
-        <w:t xml:space="preserve"> project. These are normally: Waterfall, Agile and </w:t>
-      </w:r>
-      <w:proofErr w:type="spellStart"/>
-      <w:r>
-        <w:rPr>
-          <w:color w:val="4472C4" w:themeColor="accent1"/>
-        </w:rPr>
-        <w:t>WAgile</w:t>
-      </w:r>
-      <w:proofErr w:type="spellEnd"/>
-      <w:r>
-        <w:rPr>
-          <w:color w:val="4472C4" w:themeColor="accent1"/>
-        </w:rPr>
-        <w:t>.</w:t>
+        <w:t xml:space="preserve"> project. These are normally: Waterfall, Agile and WAgile.</w:t>
       </w:r>
     </w:p>
     <w:p/>
@@ -2540,15 +2496,7 @@
         <w:t>agile development approach.</w:t>
       </w:r>
       <w:r>
-        <w:t xml:space="preserve"> </w:t>
-      </w:r>
-      <w:proofErr w:type="spellStart"/>
-      <w:r>
-        <w:t>Everytime</w:t>
-      </w:r>
-      <w:proofErr w:type="spellEnd"/>
-      <w:r>
-        <w:t xml:space="preserve"> feedback is received in the agile approach, it is</w:t>
+        <w:t xml:space="preserve"> Everytime feedback is received in the agile approach, it is</w:t>
       </w:r>
       <w:r>
         <w:t xml:space="preserve"> gotten from the client and the public.</w:t>
@@ -2566,23 +2514,7 @@
     </w:p>
     <w:p>
       <w:r>
-        <w:t xml:space="preserve">use waterfall for more structure with more </w:t>
-      </w:r>
-      <w:proofErr w:type="spellStart"/>
-      <w:r>
-        <w:t>strucure</w:t>
-      </w:r>
-      <w:proofErr w:type="spellEnd"/>
-      <w:r>
-        <w:t xml:space="preserve"> and documentation and </w:t>
-      </w:r>
-      <w:proofErr w:type="spellStart"/>
-      <w:r>
-        <w:t>whern</w:t>
-      </w:r>
-      <w:proofErr w:type="spellEnd"/>
-      <w:r>
-        <w:t xml:space="preserve"> requirements are not expected to change.</w:t>
+        <w:t>use waterfall for more structure with more strucure and documentation and whern requirements are not expected to change.</w:t>
       </w:r>
     </w:p>
     <w:p>
@@ -2595,15 +2527,7 @@
     </w:p>
     <w:p>
       <w:r>
-        <w:t xml:space="preserve">Use </w:t>
-      </w:r>
-      <w:proofErr w:type="spellStart"/>
-      <w:r>
-        <w:t>Wagile</w:t>
-      </w:r>
-      <w:proofErr w:type="spellEnd"/>
-      <w:r>
-        <w:t xml:space="preserve"> to leverage the benefits of both project management techniques.</w:t>
+        <w:t>Use Wagile to leverage the benefits of both project management techniques.</w:t>
       </w:r>
     </w:p>
     <w:p>
@@ -2696,16 +2620,8 @@
         <w:rPr>
           <w:color w:val="4472C4" w:themeColor="accent1"/>
         </w:rPr>
-        <w:t xml:space="preserve">. For </w:t>
-      </w:r>
-      <w:proofErr w:type="gramStart"/>
-      <w:r>
-        <w:rPr>
-          <w:color w:val="4472C4" w:themeColor="accent1"/>
-        </w:rPr>
-        <w:t>example</w:t>
-      </w:r>
-      <w:proofErr w:type="gramEnd"/>
+        <w:t>. For example</w:t>
+      </w:r>
       <w:r>
         <w:rPr>
           <w:color w:val="4472C4" w:themeColor="accent1"/>
@@ -5024,21 +4940,12 @@
                 <w:bCs/>
               </w:rPr>
             </w:pPr>
-            <w:proofErr w:type="gramStart"/>
-            <w:r>
-              <w:rPr>
-                <w:rFonts w:cs="Times New Roman"/>
-                <w:bCs/>
-              </w:rPr>
-              <w:t>However</w:t>
-            </w:r>
-            <w:proofErr w:type="gramEnd"/>
-            <w:r>
-              <w:rPr>
-                <w:rFonts w:cs="Times New Roman"/>
-                <w:bCs/>
-              </w:rPr>
-              <w:t xml:space="preserve"> many bytes are required for </w:t>
+            <w:r>
+              <w:rPr>
+                <w:rFonts w:cs="Times New Roman"/>
+                <w:bCs/>
+              </w:rPr>
+              <w:t xml:space="preserve">However many bytes are required for </w:t>
             </w:r>
             <w:r>
               <w:rPr>
@@ -8682,7 +8589,17 @@
         <w:t xml:space="preserve"> </w:t>
       </w:r>
     </w:p>
-    <w:p/>
+    <w:p>
+      <w:r>
+        <w:t xml:space="preserve">I used the version control software Git and GitHub in order to ensure that </w:t>
+      </w:r>
+      <w:r>
+        <w:t>I was never at risk of losing progress due to the Godot Engine accidentally crashing</w:t>
+      </w:r>
+      <w:r>
+        <w:t xml:space="preserve"> or making reverse progress when attempting to fix major issues.</w:t>
+      </w:r>
+    </w:p>
     <w:p>
       <w:pPr>
         <w:spacing w:before="0" w:after="160" w:line="259" w:lineRule="auto"/>
@@ -11641,7 +11558,6 @@
     <w:lvl w:ilvl="0">
       <w:start w:val="1"/>
       <w:numFmt w:val="bullet"/>
-      <w:pStyle w:val="ListBullet"/>
       <w:lvlText w:val=""/>
       <w:lvlJc w:val="left"/>
       <w:pPr>
@@ -14627,6 +14543,7 @@
   <w:style w:type="character" w:default="1" w:styleId="DefaultParagraphFont">
     <w:name w:val="Default Paragraph Font"/>
     <w:uiPriority w:val="1"/>
+    <w:semiHidden/>
     <w:unhideWhenUsed/>
   </w:style>
   <w:style w:type="table" w:default="1" w:styleId="TableNormal">
@@ -16038,7 +15955,12 @@
 </file>
 
 <file path=customXml/item2.xml><?xml version="1.0" encoding="utf-8"?>
-<b:Sources xmlns:b="http://schemas.openxmlformats.org/officeDocument/2006/bibliography" xmlns="http://schemas.openxmlformats.org/officeDocument/2006/bibliography" SelectedStyle="\APASixthEditionOfficeOnline.xsl" StyleName="APA" Version="6"/>
+<?mso-contentType ?>
+<FormTemplates xmlns="http://schemas.microsoft.com/sharepoint/v3/contenttype/forms">
+  <Display>DocumentLibraryForm</Display>
+  <Edit>DocumentLibraryForm</Edit>
+  <New>DocumentLibraryForm</New>
+</FormTemplates>
 </file>
 
 <file path=customXml/item3.xml><?xml version="1.0" encoding="utf-8"?>
@@ -16237,12 +16159,7 @@
 </file>
 
 <file path=customXml/item4.xml><?xml version="1.0" encoding="utf-8"?>
-<?mso-contentType ?>
-<FormTemplates xmlns="http://schemas.microsoft.com/sharepoint/v3/contenttype/forms">
-  <Display>DocumentLibraryForm</Display>
-  <Edit>DocumentLibraryForm</Edit>
-  <New>DocumentLibraryForm</New>
-</FormTemplates>
+<b:Sources xmlns:b="http://schemas.openxmlformats.org/officeDocument/2006/bibliography" xmlns="http://schemas.openxmlformats.org/officeDocument/2006/bibliography" SelectedStyle="\APASixthEditionOfficeOnline.xsl" StyleName="APA" Version="6"/>
 </file>
 
 <file path=customXml/itemProps1.xml><?xml version="1.0" encoding="utf-8"?>
@@ -16257,9 +16174,9 @@
 </file>
 
 <file path=customXml/itemProps2.xml><?xml version="1.0" encoding="utf-8"?>
-<ds:datastoreItem xmlns:ds="http://schemas.openxmlformats.org/officeDocument/2006/customXml" ds:itemID="{97A468D1-1B31-45A8-8DC4-712D94174877}">
+<ds:datastoreItem xmlns:ds="http://schemas.openxmlformats.org/officeDocument/2006/customXml" ds:itemID="{610393E5-DC4B-43F1-8BC3-DA0B5D917AE0}">
   <ds:schemaRefs>
-    <ds:schemaRef ds:uri="http://schemas.openxmlformats.org/officeDocument/2006/bibliography"/>
+    <ds:schemaRef ds:uri="http://schemas.microsoft.com/sharepoint/v3/contenttype/forms"/>
   </ds:schemaRefs>
 </ds:datastoreItem>
 </file>
@@ -16284,9 +16201,9 @@
 </file>
 
 <file path=customXml/itemProps4.xml><?xml version="1.0" encoding="utf-8"?>
-<ds:datastoreItem xmlns:ds="http://schemas.openxmlformats.org/officeDocument/2006/customXml" ds:itemID="{610393E5-DC4B-43F1-8BC3-DA0B5D917AE0}">
+<ds:datastoreItem xmlns:ds="http://schemas.openxmlformats.org/officeDocument/2006/customXml" ds:itemID="{97A468D1-1B31-45A8-8DC4-712D94174877}">
   <ds:schemaRefs>
-    <ds:schemaRef ds:uri="http://schemas.microsoft.com/sharepoint/v3/contenttype/forms"/>
+    <ds:schemaRef ds:uri="http://schemas.openxmlformats.org/officeDocument/2006/bibliography"/>
   </ds:schemaRefs>
 </ds:datastoreItem>
 </file>
</xml_diff>